<commit_message>
docs(templates): update invitation letter template with recipient list and more formal closing
The template now supports multiple recipients through a list and includes more formal closing language to improve professionalism.
</commit_message>
<xml_diff>
--- a/src/templates/surat_templates/template_undangan.docx
+++ b/src/templates/surat_templates/template_undangan.docx
@@ -17,8 +17,6 @@
       </w:r>
       <w:r>
         <w:tab/>
-      </w:r>
-      <w:r>
         <w:t>: {</w:t>
       </w:r>
       <w:proofErr w:type="spellStart"/>
@@ -31,14 +29,10 @@
       </w:r>
       <w:r>
         <w:br/>
-      </w:r>
-      <w:r>
         <w:t xml:space="preserve">Lampiran </w:t>
       </w:r>
       <w:r>
         <w:tab/>
-      </w:r>
-      <w:r>
         <w:t>: {</w:t>
       </w:r>
       <w:proofErr w:type="spellStart"/>
@@ -62,8 +56,6 @@
       </w:r>
       <w:r>
         <w:tab/>
-      </w:r>
-      <w:r>
         <w:t>: {</w:t>
       </w:r>
       <w:proofErr w:type="spellStart"/>
@@ -88,332 +80,337 @@
       </w:pPr>
       <w:proofErr w:type="spellStart"/>
       <w:r>
+        <w:t>Kepada</w:t>
+      </w:r>
+      <w:proofErr w:type="spellEnd"/>
+      <w:r>
+        <w:t xml:space="preserve"> </w:t>
+      </w:r>
+      <w:proofErr w:type="spellStart"/>
+      <w:r>
         <w:t>Yth</w:t>
       </w:r>
       <w:proofErr w:type="spellEnd"/>
       <w:r>
-        <w:t>. {</w:t>
+        <w:t>. Bapak/Ibu/</w:t>
       </w:r>
       <w:proofErr w:type="spellStart"/>
       <w:r>
-        <w:t>kepada</w:t>
+        <w:t>Saudara</w:t>
       </w:r>
       <w:proofErr w:type="spellEnd"/>
       <w:r>
-        <w:t xml:space="preserve">} </w:t>
-      </w:r>
-      <w:r>
+        <w:t>:</w:t>
+      </w:r>
+    </w:p>
+    <w:p>
+      <w:pPr>
+        <w:ind w:right="1111"/>
+        <w:jc w:val="left"/>
+      </w:pPr>
+      <w:r>
+        <w:t xml:space="preserve">{#list_tamu} </w:t>
+      </w:r>
+    </w:p>
+    <w:p>
+      <w:pPr>
+        <w:pStyle w:val="ListParagraph"/>
+        <w:numPr>
+          <w:ilvl w:val="0"/>
+          <w:numId w:val="3"/>
+        </w:numPr>
+        <w:ind w:right="1111"/>
+        <w:jc w:val="left"/>
+      </w:pPr>
+      <w:r>
+        <w:t xml:space="preserve">{nama} </w:t>
+      </w:r>
+    </w:p>
+    <w:p>
+      <w:pPr>
+        <w:ind w:right="1111"/>
+        <w:jc w:val="left"/>
+      </w:pPr>
+      <w:r>
+        <w:t>{/</w:t>
+      </w:r>
+      <w:proofErr w:type="spellStart"/>
+      <w:r>
+        <w:t>list_tamu</w:t>
+      </w:r>
+      <w:proofErr w:type="spellEnd"/>
+      <w:r>
+        <w:t>}</w:t>
+      </w:r>
+    </w:p>
+    <w:p>
+      <w:pPr>
+        <w:ind w:right="1111"/>
+        <w:jc w:val="left"/>
+      </w:pPr>
+    </w:p>
+    <w:p>
+      <w:pPr>
+        <w:ind w:right="1111"/>
+        <w:jc w:val="left"/>
+      </w:pPr>
+      <w:r>
+        <w:t xml:space="preserve">di </w:t>
+      </w:r>
+      <w:proofErr w:type="spellStart"/>
+      <w:r>
+        <w:t>Tempat</w:t>
+      </w:r>
+      <w:proofErr w:type="spellEnd"/>
+    </w:p>
+    <w:p>
+      <w:pPr>
+        <w:ind w:left="-5" w:right="1111"/>
+        <w:jc w:val="left"/>
+      </w:pPr>
+    </w:p>
+    <w:p>
+      <w:pPr>
+        <w:ind w:left="-5" w:right="1111"/>
+        <w:jc w:val="left"/>
+        <w:rPr>
+          <w:lang w:val="de-DE"/>
+        </w:rPr>
+      </w:pPr>
+      <w:r>
+        <w:rPr>
+          <w:lang w:val="de-DE"/>
+        </w:rPr>
+        <w:t>Dengan hormat,</w:t>
+      </w:r>
+    </w:p>
+    <w:p>
+      <w:pPr>
+        <w:ind w:left="-5" w:right="1111"/>
+        <w:jc w:val="left"/>
+        <w:rPr>
+          <w:lang w:val="de-DE"/>
+        </w:rPr>
+      </w:pPr>
+    </w:p>
+    <w:p>
+      <w:pPr>
+        <w:ind w:left="-5" w:right="1111"/>
+        <w:jc w:val="left"/>
+        <w:rPr>
+          <w:lang w:val="de-DE"/>
+        </w:rPr>
+      </w:pPr>
+      <w:r>
+        <w:rPr>
+          <w:lang w:val="de-DE"/>
+        </w:rPr>
+        <w:t>Kami mengundang Bapak/Ibu untuk hadir pada:</w:t>
+      </w:r>
+    </w:p>
+    <w:p>
+      <w:pPr>
+        <w:ind w:left="-5" w:right="1111"/>
+        <w:jc w:val="left"/>
+        <w:rPr>
+          <w:lang w:val="de-DE"/>
+        </w:rPr>
+      </w:pPr>
+    </w:p>
+    <w:p>
+      <w:pPr>
+        <w:ind w:left="-5" w:right="1111"/>
+        <w:jc w:val="left"/>
+        <w:rPr>
+          <w:lang w:val="de-DE"/>
+        </w:rPr>
+      </w:pPr>
+      <w:r>
+        <w:rPr>
+          <w:lang w:val="de-DE"/>
+        </w:rPr>
+        <w:t xml:space="preserve">Hari </w:t>
+      </w:r>
+      <w:r>
+        <w:rPr>
+          <w:lang w:val="de-DE"/>
+        </w:rPr>
+        <w:tab/>
+      </w:r>
+      <w:r>
+        <w:rPr>
+          <w:lang w:val="de-DE"/>
+        </w:rPr>
+        <w:tab/>
+        <w:t xml:space="preserve">: {hari} </w:t>
+      </w:r>
+      <w:r>
+        <w:rPr>
+          <w:lang w:val="de-DE"/>
+        </w:rPr>
         <w:br/>
-      </w:r>
-      <w:r>
-        <w:t xml:space="preserve">di </w:t>
-      </w:r>
-      <w:proofErr w:type="spellStart"/>
-      <w:r>
-        <w:t>Tempat</w:t>
-      </w:r>
-      <w:proofErr w:type="spellEnd"/>
-    </w:p>
-    <w:p>
-      <w:pPr>
-        <w:ind w:left="-5" w:right="1111"/>
-        <w:jc w:val="left"/>
-      </w:pPr>
-    </w:p>
-    <w:p>
-      <w:pPr>
-        <w:ind w:left="-5" w:right="1111"/>
-        <w:jc w:val="left"/>
-      </w:pPr>
-      <w:proofErr w:type="spellStart"/>
-      <w:r>
-        <w:t>Dengan</w:t>
-      </w:r>
-      <w:proofErr w:type="spellEnd"/>
-      <w:r>
-        <w:t xml:space="preserve"> </w:t>
-      </w:r>
-      <w:proofErr w:type="spellStart"/>
-      <w:r>
-        <w:t>hormat</w:t>
-      </w:r>
-      <w:proofErr w:type="spellEnd"/>
-      <w:r>
-        <w:t>,</w:t>
-      </w:r>
-    </w:p>
-    <w:p>
-      <w:pPr>
-        <w:ind w:left="-5" w:right="1111"/>
-        <w:jc w:val="left"/>
-      </w:pPr>
-    </w:p>
-    <w:p>
-      <w:pPr>
-        <w:ind w:left="-5" w:right="1111"/>
-        <w:jc w:val="left"/>
-      </w:pPr>
-      <w:r>
-        <w:t xml:space="preserve">Kami </w:t>
-      </w:r>
-      <w:proofErr w:type="spellStart"/>
-      <w:r>
-        <w:t>mengundang</w:t>
-      </w:r>
-      <w:proofErr w:type="spellEnd"/>
-      <w:r>
-        <w:t xml:space="preserve"> Bapak/Ibu </w:t>
-      </w:r>
-      <w:proofErr w:type="spellStart"/>
-      <w:r>
-        <w:t>untuk</w:t>
-      </w:r>
-      <w:proofErr w:type="spellEnd"/>
-      <w:r>
-        <w:t xml:space="preserve"> </w:t>
-      </w:r>
-      <w:proofErr w:type="spellStart"/>
-      <w:r>
-        <w:t>hadir</w:t>
-      </w:r>
-      <w:proofErr w:type="spellEnd"/>
-      <w:r>
-        <w:t xml:space="preserve"> pada:</w:t>
-      </w:r>
-    </w:p>
-    <w:p>
-      <w:pPr>
-        <w:ind w:left="-5" w:right="1111"/>
-        <w:jc w:val="left"/>
-      </w:pPr>
-    </w:p>
-    <w:p>
-      <w:pPr>
-        <w:ind w:left="-5" w:right="1111"/>
-        <w:jc w:val="left"/>
-      </w:pPr>
-      <w:r>
-        <w:t xml:space="preserve">Hari </w:t>
-      </w:r>
-      <w:r>
+        <w:t xml:space="preserve">Tanggal </w:t>
+      </w:r>
+      <w:r>
+        <w:rPr>
+          <w:lang w:val="de-DE"/>
+        </w:rPr>
         <w:tab/>
-      </w:r>
-      <w:r>
+        <w:t xml:space="preserve">: {tanggal} </w:t>
+      </w:r>
+      <w:r>
+        <w:rPr>
+          <w:lang w:val="de-DE"/>
+        </w:rPr>
+        <w:br/>
+        <w:t xml:space="preserve">Pukul </w:t>
+      </w:r>
+      <w:r>
+        <w:rPr>
+          <w:lang w:val="de-DE"/>
+        </w:rPr>
         <w:tab/>
       </w:r>
       <w:r>
-        <w:t>: {</w:t>
-      </w:r>
-      <w:proofErr w:type="spellStart"/>
-      <w:r>
-        <w:t>hari</w:t>
-      </w:r>
-      <w:proofErr w:type="spellEnd"/>
-      <w:r>
-        <w:t xml:space="preserve">} </w:t>
-      </w:r>
-      <w:r>
+        <w:rPr>
+          <w:lang w:val="de-DE"/>
+        </w:rPr>
+        <w:tab/>
+        <w:t xml:space="preserve">: {waktu} </w:t>
+      </w:r>
+      <w:r>
+        <w:rPr>
+          <w:lang w:val="de-DE"/>
+        </w:rPr>
         <w:br/>
-      </w:r>
-      <w:proofErr w:type="spellStart"/>
-      <w:r>
-        <w:t>Tanggal</w:t>
-      </w:r>
-      <w:proofErr w:type="spellEnd"/>
-      <w:r>
-        <w:t xml:space="preserve"> </w:t>
-      </w:r>
-      <w:r>
+        <w:t xml:space="preserve">Tempat </w:t>
+      </w:r>
+      <w:r>
+        <w:rPr>
+          <w:lang w:val="de-DE"/>
+        </w:rPr>
         <w:tab/>
-      </w:r>
-      <w:r>
-        <w:t>: {</w:t>
-      </w:r>
-      <w:proofErr w:type="spellStart"/>
-      <w:r>
-        <w:t>tanggal</w:t>
-      </w:r>
-      <w:proofErr w:type="spellEnd"/>
-      <w:r>
-        <w:t xml:space="preserve">} </w:t>
-      </w:r>
-      <w:r>
+        <w:t xml:space="preserve">: {tempat} </w:t>
+      </w:r>
+      <w:r>
+        <w:rPr>
+          <w:lang w:val="de-DE"/>
+        </w:rPr>
         <w:br/>
-      </w:r>
-      <w:proofErr w:type="spellStart"/>
-      <w:r>
-        <w:t>Pukul</w:t>
-      </w:r>
-      <w:proofErr w:type="spellEnd"/>
-      <w:r>
-        <w:t xml:space="preserve"> </w:t>
-      </w:r>
-      <w:r>
+        <w:t xml:space="preserve">Agenda </w:t>
+      </w:r>
+      <w:r>
+        <w:rPr>
+          <w:lang w:val="de-DE"/>
+        </w:rPr>
         <w:tab/>
-      </w:r>
-      <w:r>
-        <w:tab/>
-      </w:r>
-      <w:r>
-        <w:t>: {</w:t>
-      </w:r>
-      <w:proofErr w:type="spellStart"/>
-      <w:r>
-        <w:t>waktu</w:t>
-      </w:r>
-      <w:proofErr w:type="spellEnd"/>
-      <w:r>
-        <w:t xml:space="preserve">} </w:t>
-      </w:r>
-      <w:r>
+        <w:t>: {agenda}</w:t>
+      </w:r>
+    </w:p>
+    <w:p>
+      <w:pPr>
+        <w:ind w:left="-5" w:right="1111"/>
+        <w:jc w:val="left"/>
+        <w:rPr>
+          <w:lang w:val="de-DE"/>
+        </w:rPr>
+      </w:pPr>
+    </w:p>
+    <w:p>
+      <w:pPr>
+        <w:ind w:left="-5" w:right="1111"/>
+        <w:jc w:val="left"/>
+        <w:rPr>
+          <w:lang w:val="de-DE"/>
+        </w:rPr>
+      </w:pPr>
+      <w:r>
+        <w:rPr>
+          <w:lang w:val="de-DE"/>
+        </w:rPr>
+        <w:t>Mengingat pentingnya acara tersebut, kami sangat mengharapkan kehadiran Bapak/Ibu/Saudara tepat pada waktunya.</w:t>
+      </w:r>
+    </w:p>
+    <w:p>
+      <w:pPr>
+        <w:ind w:left="-5" w:right="1111"/>
+        <w:jc w:val="left"/>
+        <w:rPr>
+          <w:lang w:val="de-DE"/>
+        </w:rPr>
+      </w:pPr>
+      <w:r>
+        <w:rPr>
+          <w:lang w:val="de-DE"/>
+        </w:rPr>
+        <w:t>Demikian undangan ini kami sampaikan. Atas perhatian dan kehadirannya, kami ucapkan terima kasih.</w:t>
+      </w:r>
+    </w:p>
+    <w:p>
+      <w:pPr>
+        <w:ind w:left="-5" w:right="1111"/>
+        <w:jc w:val="left"/>
+        <w:rPr>
+          <w:lang w:val="de-DE"/>
+        </w:rPr>
+      </w:pPr>
+    </w:p>
+    <w:p>
+      <w:pPr>
+        <w:ind w:left="-5" w:right="1111"/>
+        <w:jc w:val="left"/>
+        <w:rPr>
+          <w:lang w:val="de-DE"/>
+        </w:rPr>
+      </w:pPr>
+      <w:r>
+        <w:rPr>
+          <w:lang w:val="de-DE"/>
+        </w:rPr>
+        <w:t>Bandung, {tanggal_surat}</w:t>
+      </w:r>
+      <w:r>
+        <w:rPr>
+          <w:lang w:val="de-DE"/>
+        </w:rPr>
         <w:br/>
-      </w:r>
-      <w:proofErr w:type="spellStart"/>
-      <w:r>
-        <w:t>Tempat</w:t>
-      </w:r>
-      <w:proofErr w:type="spellEnd"/>
-      <w:r>
-        <w:t xml:space="preserve"> </w:t>
-      </w:r>
-      <w:r>
-        <w:tab/>
-      </w:r>
-      <w:r>
-        <w:t>: {</w:t>
-      </w:r>
-      <w:proofErr w:type="spellStart"/>
-      <w:r>
-        <w:t>tempat</w:t>
-      </w:r>
-      <w:proofErr w:type="spellEnd"/>
-      <w:r>
-        <w:t xml:space="preserve">} </w:t>
-      </w:r>
-      <w:r>
-        <w:br/>
-      </w:r>
-      <w:r>
-        <w:t xml:space="preserve">Agenda </w:t>
-      </w:r>
-      <w:r>
-        <w:tab/>
-      </w:r>
-      <w:r>
-        <w:t>: {agenda}</w:t>
-      </w:r>
-    </w:p>
-    <w:p>
-      <w:pPr>
-        <w:ind w:left="-5" w:right="1111"/>
-        <w:jc w:val="left"/>
-      </w:pPr>
-    </w:p>
-    <w:p>
-      <w:pPr>
-        <w:ind w:left="-5" w:right="1111"/>
-        <w:jc w:val="left"/>
-      </w:pPr>
-      <w:proofErr w:type="spellStart"/>
-      <w:r>
-        <w:t>Demikian</w:t>
-      </w:r>
-      <w:proofErr w:type="spellEnd"/>
-      <w:r>
-        <w:t xml:space="preserve"> </w:t>
-      </w:r>
-      <w:proofErr w:type="spellStart"/>
-      <w:r>
-        <w:t>undangan</w:t>
-      </w:r>
-      <w:proofErr w:type="spellEnd"/>
-      <w:r>
-        <w:t xml:space="preserve"> </w:t>
-      </w:r>
-      <w:proofErr w:type="spellStart"/>
-      <w:r>
-        <w:t>ini</w:t>
-      </w:r>
-      <w:proofErr w:type="spellEnd"/>
-      <w:r>
-        <w:t xml:space="preserve"> kami </w:t>
-      </w:r>
-      <w:proofErr w:type="spellStart"/>
-      <w:r>
-        <w:t>sampaikan</w:t>
-      </w:r>
-      <w:proofErr w:type="spellEnd"/>
-      <w:r>
-        <w:t>.</w:t>
-      </w:r>
-    </w:p>
-    <w:p>
-      <w:pPr>
-        <w:ind w:left="-5" w:right="1111"/>
-        <w:jc w:val="left"/>
-      </w:pPr>
-    </w:p>
-    <w:p>
-      <w:pPr>
-        <w:ind w:left="-5" w:right="1111"/>
-        <w:jc w:val="left"/>
-      </w:pPr>
-      <w:r>
-        <w:t>Bandung, {</w:t>
-      </w:r>
-      <w:proofErr w:type="spellStart"/>
-      <w:r>
-        <w:t>tanggal_surat</w:t>
-      </w:r>
-      <w:proofErr w:type="spellEnd"/>
-      <w:r>
-        <w:t>}</w:t>
-      </w:r>
-      <w:r>
-        <w:br/>
-      </w:r>
-      <w:r>
-        <w:t xml:space="preserve">Dekan </w:t>
-      </w:r>
-      <w:proofErr w:type="spellStart"/>
-      <w:r>
-        <w:t>Fakultas</w:t>
-      </w:r>
-      <w:proofErr w:type="spellEnd"/>
-      <w:r>
-        <w:t xml:space="preserve"> </w:t>
-      </w:r>
-      <w:proofErr w:type="spellStart"/>
-      <w:r>
-        <w:t>Informatika</w:t>
-      </w:r>
-      <w:proofErr w:type="spellEnd"/>
-      <w:r>
-        <w:t>,</w:t>
-      </w:r>
-    </w:p>
-    <w:p>
-      <w:pPr>
-        <w:ind w:left="-5" w:right="1111"/>
-        <w:jc w:val="left"/>
-      </w:pPr>
-    </w:p>
-    <w:p>
-      <w:pPr>
-        <w:ind w:left="-5" w:right="1111"/>
-        <w:jc w:val="left"/>
-      </w:pPr>
-    </w:p>
-    <w:p>
-      <w:pPr>
-        <w:ind w:left="-5" w:right="1111"/>
-        <w:jc w:val="left"/>
-      </w:pPr>
-    </w:p>
-    <w:p>
-      <w:pPr>
-        <w:ind w:left="-5" w:right="1111"/>
-        <w:jc w:val="left"/>
+        <w:t>Dekan Fakultas Informatika,</w:t>
+      </w:r>
+    </w:p>
+    <w:p>
+      <w:pPr>
+        <w:ind w:left="-5" w:right="1111"/>
+        <w:jc w:val="left"/>
+        <w:rPr>
+          <w:lang w:val="de-DE"/>
+        </w:rPr>
+      </w:pPr>
+    </w:p>
+    <w:p>
+      <w:pPr>
+        <w:ind w:left="-5" w:right="1111"/>
+        <w:jc w:val="left"/>
+        <w:rPr>
+          <w:lang w:val="de-DE"/>
+        </w:rPr>
+      </w:pPr>
+    </w:p>
+    <w:p>
+      <w:pPr>
+        <w:ind w:left="-5" w:right="1111"/>
+        <w:jc w:val="left"/>
+        <w:rPr>
+          <w:lang w:val="de-DE"/>
+        </w:rPr>
+      </w:pPr>
+    </w:p>
+    <w:p>
+      <w:pPr>
+        <w:ind w:left="-5" w:right="1111"/>
+        <w:jc w:val="left"/>
+        <w:rPr>
+          <w:lang w:val="de-DE"/>
+        </w:rPr>
       </w:pPr>
     </w:p>
     <w:p>
@@ -424,6 +421,7 @@
           <w:b/>
           <w:bCs/>
           <w:u w:val="single"/>
+          <w:lang w:val="de-DE"/>
         </w:rPr>
       </w:pPr>
       <w:r>
@@ -431,6 +429,7 @@
           <w:b/>
           <w:bCs/>
           <w:u w:val="single"/>
+          <w:lang w:val="de-DE"/>
         </w:rPr>
         <w:t xml:space="preserve">Dr. </w:t>
       </w:r>
@@ -439,44 +438,32 @@
           <w:b/>
           <w:bCs/>
           <w:u w:val="single"/>
-        </w:rPr>
-        <w:t xml:space="preserve">Kemas Muslim </w:t>
-      </w:r>
-      <w:proofErr w:type="spellStart"/>
+          <w:lang w:val="de-DE"/>
+        </w:rPr>
+        <w:t>Kemas Muslim Lhaksmana, S.T., M.ISD.</w:t>
+      </w:r>
+    </w:p>
+    <w:p>
+      <w:pPr>
+        <w:ind w:left="-5" w:right="1111"/>
+        <w:jc w:val="left"/>
+        <w:rPr>
+          <w:lang w:val="de-DE"/>
+        </w:rPr>
+      </w:pPr>
       <w:r>
         <w:rPr>
           <w:b/>
           <w:bCs/>
-          <w:u w:val="single"/>
-        </w:rPr>
-        <w:t>Lhaksmana</w:t>
-      </w:r>
-      <w:proofErr w:type="spellEnd"/>
+          <w:lang w:val="de-DE"/>
+        </w:rPr>
+        <w:t xml:space="preserve">NIP: </w:t>
+      </w:r>
       <w:r>
         <w:rPr>
           <w:b/>
           <w:bCs/>
-          <w:u w:val="single"/>
-        </w:rPr>
-        <w:t>, S.T., M.ISD.</w:t>
-      </w:r>
-    </w:p>
-    <w:p>
-      <w:pPr>
-        <w:ind w:left="-5" w:right="1111"/>
-        <w:jc w:val="left"/>
-      </w:pPr>
-      <w:r>
-        <w:rPr>
-          <w:b/>
-          <w:bCs/>
-        </w:rPr>
-        <w:t xml:space="preserve">NIP: </w:t>
-      </w:r>
-      <w:r>
-        <w:rPr>
-          <w:b/>
-          <w:bCs/>
+          <w:lang w:val="de-DE"/>
         </w:rPr>
         <w:t>13820075</w:t>
       </w:r>
@@ -485,14 +472,20 @@
       <w:pPr>
         <w:ind w:left="-5" w:right="1111"/>
         <w:jc w:val="left"/>
-      </w:pPr>
-      <w:r>
+        <w:rPr>
+          <w:lang w:val="de-DE"/>
+        </w:rPr>
+      </w:pPr>
+      <w:r>
+        <w:rPr>
+          <w:lang w:val="de-DE"/>
+        </w:rPr>
         <w:t xml:space="preserve"> </w:t>
       </w:r>
     </w:p>
     <w:sectPr>
-      <w:headerReference w:type="default" r:id="rId6"/>
-      <w:footerReference w:type="default" r:id="rId7"/>
+      <w:headerReference w:type="default" r:id="rId7"/>
+      <w:footerReference w:type="default" r:id="rId8"/>
       <w:pgSz w:w="11906" w:h="16838"/>
       <w:pgMar w:top="1440" w:right="0" w:bottom="1440" w:left="1800" w:header="720" w:footer="720" w:gutter="0"/>
       <w:cols w:space="720"/>
@@ -709,6 +702,278 @@
     </w:pPr>
   </w:p>
 </w:hdr>
+</file>
+
+<file path=word/numbering.xml><?xml version="1.0" encoding="utf-8"?>
+<w:numbering xmlns:wpc="http://schemas.microsoft.com/office/word/2010/wordprocessingCanvas" xmlns:cx="http://schemas.microsoft.com/office/drawing/2014/chartex" xmlns:cx1="http://schemas.microsoft.com/office/drawing/2015/9/8/chartex" xmlns:cx2="http://schemas.microsoft.com/office/drawing/2015/10/21/chartex" xmlns:cx3="http://schemas.microsoft.com/office/drawing/2016/5/9/chartex" xmlns:cx4="http://schemas.microsoft.com/office/drawing/2016/5/10/chartex" xmlns:cx5="http://schemas.microsoft.com/office/drawing/2016/5/11/chartex" xmlns:cx6="http://schemas.microsoft.com/office/drawing/2016/5/12/chartex" xmlns:cx7="http://schemas.microsoft.com/office/drawing/2016/5/13/chartex" xmlns:cx8="http://schemas.microsoft.com/office/drawing/2016/5/14/chartex" xmlns:mc="http://schemas.openxmlformats.org/markup-compatibility/2006" xmlns:aink="http://schemas.microsoft.com/office/drawing/2016/ink" xmlns:am3d="http://schemas.microsoft.com/office/drawing/2017/model3d" xmlns:o="urn:schemas-microsoft-com:office:office" xmlns:oel="http://schemas.microsoft.com/office/2019/extlst" xmlns:r="http://schemas.openxmlformats.org/officeDocument/2006/relationships" xmlns:m="http://schemas.openxmlformats.org/officeDocument/2006/math" xmlns:v="urn:schemas-microsoft-com:vml" xmlns:wp14="http://schemas.microsoft.com/office/word/2010/wordprocessingDrawing" xmlns:wp="http://schemas.openxmlformats.org/drawingml/2006/wordprocessingDrawing" xmlns:w10="urn:schemas-microsoft-com:office:word" xmlns:w="http://schemas.openxmlformats.org/wordprocessingml/2006/main" xmlns:w14="http://schemas.microsoft.com/office/word/2010/wordml" xmlns:w15="http://schemas.microsoft.com/office/word/2012/wordml" xmlns:w16cex="http://schemas.microsoft.com/office/word/2018/wordml/cex" xmlns:w16cid="http://schemas.microsoft.com/office/word/2016/wordml/cid" xmlns:w16="http://schemas.microsoft.com/office/word/2018/wordml" xmlns:w16du="http://schemas.microsoft.com/office/word/2023/wordml/word16du" xmlns:w16sdtdh="http://schemas.microsoft.com/office/word/2020/wordml/sdtdatahash" xmlns:w16sdtfl="http://schemas.microsoft.com/office/word/2024/wordml/sdtformatlock" xmlns:w16se="http://schemas.microsoft.com/office/word/2015/wordml/symex" xmlns:wpg="http://schemas.microsoft.com/office/word/2010/wordprocessingGroup" xmlns:wpi="http://schemas.microsoft.com/office/word/2010/wordprocessingInk" xmlns:wne="http://schemas.microsoft.com/office/word/2006/wordml" xmlns:wps="http://schemas.microsoft.com/office/word/2010/wordprocessingShape" mc:Ignorable="w14 w15 w16se w16cid w16 w16cex w16sdtdh w16sdtfl w16du wp14">
+  <w:abstractNum w:abstractNumId="0" w15:restartNumberingAfterBreak="0">
+    <w:nsid w:val="491333BE"/>
+    <w:multiLevelType w:val="hybridMultilevel"/>
+    <w:tmpl w:val="93303186"/>
+    <w:lvl w:ilvl="0" w:tplc="0409000F">
+      <w:start w:val="1"/>
+      <w:numFmt w:val="decimal"/>
+      <w:lvlText w:val="%1."/>
+      <w:lvlJc w:val="left"/>
+      <w:pPr>
+        <w:ind w:left="720" w:hanging="360"/>
+      </w:pPr>
+    </w:lvl>
+    <w:lvl w:ilvl="1" w:tplc="04090019" w:tentative="1">
+      <w:start w:val="1"/>
+      <w:numFmt w:val="lowerLetter"/>
+      <w:lvlText w:val="%2."/>
+      <w:lvlJc w:val="left"/>
+      <w:pPr>
+        <w:ind w:left="1440" w:hanging="360"/>
+      </w:pPr>
+    </w:lvl>
+    <w:lvl w:ilvl="2" w:tplc="0409001B" w:tentative="1">
+      <w:start w:val="1"/>
+      <w:numFmt w:val="lowerRoman"/>
+      <w:lvlText w:val="%3."/>
+      <w:lvlJc w:val="right"/>
+      <w:pPr>
+        <w:ind w:left="2160" w:hanging="180"/>
+      </w:pPr>
+    </w:lvl>
+    <w:lvl w:ilvl="3" w:tplc="0409000F" w:tentative="1">
+      <w:start w:val="1"/>
+      <w:numFmt w:val="decimal"/>
+      <w:lvlText w:val="%4."/>
+      <w:lvlJc w:val="left"/>
+      <w:pPr>
+        <w:ind w:left="2880" w:hanging="360"/>
+      </w:pPr>
+    </w:lvl>
+    <w:lvl w:ilvl="4" w:tplc="04090019" w:tentative="1">
+      <w:start w:val="1"/>
+      <w:numFmt w:val="lowerLetter"/>
+      <w:lvlText w:val="%5."/>
+      <w:lvlJc w:val="left"/>
+      <w:pPr>
+        <w:ind w:left="3600" w:hanging="360"/>
+      </w:pPr>
+    </w:lvl>
+    <w:lvl w:ilvl="5" w:tplc="0409001B" w:tentative="1">
+      <w:start w:val="1"/>
+      <w:numFmt w:val="lowerRoman"/>
+      <w:lvlText w:val="%6."/>
+      <w:lvlJc w:val="right"/>
+      <w:pPr>
+        <w:ind w:left="4320" w:hanging="180"/>
+      </w:pPr>
+    </w:lvl>
+    <w:lvl w:ilvl="6" w:tplc="0409000F" w:tentative="1">
+      <w:start w:val="1"/>
+      <w:numFmt w:val="decimal"/>
+      <w:lvlText w:val="%7."/>
+      <w:lvlJc w:val="left"/>
+      <w:pPr>
+        <w:ind w:left="5040" w:hanging="360"/>
+      </w:pPr>
+    </w:lvl>
+    <w:lvl w:ilvl="7" w:tplc="04090019" w:tentative="1">
+      <w:start w:val="1"/>
+      <w:numFmt w:val="lowerLetter"/>
+      <w:lvlText w:val="%8."/>
+      <w:lvlJc w:val="left"/>
+      <w:pPr>
+        <w:ind w:left="5760" w:hanging="360"/>
+      </w:pPr>
+    </w:lvl>
+    <w:lvl w:ilvl="8" w:tplc="0409001B" w:tentative="1">
+      <w:start w:val="1"/>
+      <w:numFmt w:val="lowerRoman"/>
+      <w:lvlText w:val="%9."/>
+      <w:lvlJc w:val="right"/>
+      <w:pPr>
+        <w:ind w:left="6480" w:hanging="180"/>
+      </w:pPr>
+    </w:lvl>
+  </w:abstractNum>
+  <w:abstractNum w:abstractNumId="1" w15:restartNumberingAfterBreak="0">
+    <w:nsid w:val="61710626"/>
+    <w:multiLevelType w:val="hybridMultilevel"/>
+    <w:tmpl w:val="4482A0D8"/>
+    <w:lvl w:ilvl="0" w:tplc="0409000F">
+      <w:start w:val="1"/>
+      <w:numFmt w:val="decimal"/>
+      <w:lvlText w:val="%1."/>
+      <w:lvlJc w:val="left"/>
+      <w:pPr>
+        <w:ind w:left="705" w:hanging="360"/>
+      </w:pPr>
+    </w:lvl>
+    <w:lvl w:ilvl="1" w:tplc="04090019" w:tentative="1">
+      <w:start w:val="1"/>
+      <w:numFmt w:val="lowerLetter"/>
+      <w:lvlText w:val="%2."/>
+      <w:lvlJc w:val="left"/>
+      <w:pPr>
+        <w:ind w:left="1425" w:hanging="360"/>
+      </w:pPr>
+    </w:lvl>
+    <w:lvl w:ilvl="2" w:tplc="0409001B" w:tentative="1">
+      <w:start w:val="1"/>
+      <w:numFmt w:val="lowerRoman"/>
+      <w:lvlText w:val="%3."/>
+      <w:lvlJc w:val="right"/>
+      <w:pPr>
+        <w:ind w:left="2145" w:hanging="180"/>
+      </w:pPr>
+    </w:lvl>
+    <w:lvl w:ilvl="3" w:tplc="0409000F" w:tentative="1">
+      <w:start w:val="1"/>
+      <w:numFmt w:val="decimal"/>
+      <w:lvlText w:val="%4."/>
+      <w:lvlJc w:val="left"/>
+      <w:pPr>
+        <w:ind w:left="2865" w:hanging="360"/>
+      </w:pPr>
+    </w:lvl>
+    <w:lvl w:ilvl="4" w:tplc="04090019" w:tentative="1">
+      <w:start w:val="1"/>
+      <w:numFmt w:val="lowerLetter"/>
+      <w:lvlText w:val="%5."/>
+      <w:lvlJc w:val="left"/>
+      <w:pPr>
+        <w:ind w:left="3585" w:hanging="360"/>
+      </w:pPr>
+    </w:lvl>
+    <w:lvl w:ilvl="5" w:tplc="0409001B" w:tentative="1">
+      <w:start w:val="1"/>
+      <w:numFmt w:val="lowerRoman"/>
+      <w:lvlText w:val="%6."/>
+      <w:lvlJc w:val="right"/>
+      <w:pPr>
+        <w:ind w:left="4305" w:hanging="180"/>
+      </w:pPr>
+    </w:lvl>
+    <w:lvl w:ilvl="6" w:tplc="0409000F" w:tentative="1">
+      <w:start w:val="1"/>
+      <w:numFmt w:val="decimal"/>
+      <w:lvlText w:val="%7."/>
+      <w:lvlJc w:val="left"/>
+      <w:pPr>
+        <w:ind w:left="5025" w:hanging="360"/>
+      </w:pPr>
+    </w:lvl>
+    <w:lvl w:ilvl="7" w:tplc="04090019" w:tentative="1">
+      <w:start w:val="1"/>
+      <w:numFmt w:val="lowerLetter"/>
+      <w:lvlText w:val="%8."/>
+      <w:lvlJc w:val="left"/>
+      <w:pPr>
+        <w:ind w:left="5745" w:hanging="360"/>
+      </w:pPr>
+    </w:lvl>
+    <w:lvl w:ilvl="8" w:tplc="0409001B" w:tentative="1">
+      <w:start w:val="1"/>
+      <w:numFmt w:val="lowerRoman"/>
+      <w:lvlText w:val="%9."/>
+      <w:lvlJc w:val="right"/>
+      <w:pPr>
+        <w:ind w:left="6465" w:hanging="180"/>
+      </w:pPr>
+    </w:lvl>
+  </w:abstractNum>
+  <w:abstractNum w:abstractNumId="2" w15:restartNumberingAfterBreak="0">
+    <w:nsid w:val="69331914"/>
+    <w:multiLevelType w:val="hybridMultilevel"/>
+    <w:tmpl w:val="72AEF91A"/>
+    <w:lvl w:ilvl="0" w:tplc="0409000F">
+      <w:start w:val="1"/>
+      <w:numFmt w:val="decimal"/>
+      <w:lvlText w:val="%1."/>
+      <w:lvlJc w:val="left"/>
+      <w:pPr>
+        <w:ind w:left="720" w:hanging="360"/>
+      </w:pPr>
+    </w:lvl>
+    <w:lvl w:ilvl="1" w:tplc="04090019" w:tentative="1">
+      <w:start w:val="1"/>
+      <w:numFmt w:val="lowerLetter"/>
+      <w:lvlText w:val="%2."/>
+      <w:lvlJc w:val="left"/>
+      <w:pPr>
+        <w:ind w:left="1440" w:hanging="360"/>
+      </w:pPr>
+    </w:lvl>
+    <w:lvl w:ilvl="2" w:tplc="0409001B" w:tentative="1">
+      <w:start w:val="1"/>
+      <w:numFmt w:val="lowerRoman"/>
+      <w:lvlText w:val="%3."/>
+      <w:lvlJc w:val="right"/>
+      <w:pPr>
+        <w:ind w:left="2160" w:hanging="180"/>
+      </w:pPr>
+    </w:lvl>
+    <w:lvl w:ilvl="3" w:tplc="0409000F" w:tentative="1">
+      <w:start w:val="1"/>
+      <w:numFmt w:val="decimal"/>
+      <w:lvlText w:val="%4."/>
+      <w:lvlJc w:val="left"/>
+      <w:pPr>
+        <w:ind w:left="2880" w:hanging="360"/>
+      </w:pPr>
+    </w:lvl>
+    <w:lvl w:ilvl="4" w:tplc="04090019" w:tentative="1">
+      <w:start w:val="1"/>
+      <w:numFmt w:val="lowerLetter"/>
+      <w:lvlText w:val="%5."/>
+      <w:lvlJc w:val="left"/>
+      <w:pPr>
+        <w:ind w:left="3600" w:hanging="360"/>
+      </w:pPr>
+    </w:lvl>
+    <w:lvl w:ilvl="5" w:tplc="0409001B" w:tentative="1">
+      <w:start w:val="1"/>
+      <w:numFmt w:val="lowerRoman"/>
+      <w:lvlText w:val="%6."/>
+      <w:lvlJc w:val="right"/>
+      <w:pPr>
+        <w:ind w:left="4320" w:hanging="180"/>
+      </w:pPr>
+    </w:lvl>
+    <w:lvl w:ilvl="6" w:tplc="0409000F" w:tentative="1">
+      <w:start w:val="1"/>
+      <w:numFmt w:val="decimal"/>
+      <w:lvlText w:val="%7."/>
+      <w:lvlJc w:val="left"/>
+      <w:pPr>
+        <w:ind w:left="5040" w:hanging="360"/>
+      </w:pPr>
+    </w:lvl>
+    <w:lvl w:ilvl="7" w:tplc="04090019" w:tentative="1">
+      <w:start w:val="1"/>
+      <w:numFmt w:val="lowerLetter"/>
+      <w:lvlText w:val="%8."/>
+      <w:lvlJc w:val="left"/>
+      <w:pPr>
+        <w:ind w:left="5760" w:hanging="360"/>
+      </w:pPr>
+    </w:lvl>
+    <w:lvl w:ilvl="8" w:tplc="0409001B" w:tentative="1">
+      <w:start w:val="1"/>
+      <w:numFmt w:val="lowerRoman"/>
+      <w:lvlText w:val="%9."/>
+      <w:lvlJc w:val="right"/>
+      <w:pPr>
+        <w:ind w:left="6480" w:hanging="180"/>
+      </w:pPr>
+    </w:lvl>
+  </w:abstractNum>
+  <w:num w:numId="1" w16cid:durableId="11956784">
+    <w:abstractNumId w:val="1"/>
+  </w:num>
+  <w:num w:numId="2" w16cid:durableId="1406758223">
+    <w:abstractNumId w:val="0"/>
+  </w:num>
+  <w:num w:numId="3" w16cid:durableId="2010788152">
+    <w:abstractNumId w:val="2"/>
+  </w:num>
+</w:numbering>
 </file>
 
 <file path=word/styles.xml><?xml version="1.0" encoding="utf-8"?>
@@ -1199,6 +1464,17 @@
       <w:color w:val="000000"/>
     </w:rPr>
   </w:style>
+  <w:style w:type="paragraph" w:styleId="ListParagraph">
+    <w:name w:val="List Paragraph"/>
+    <w:basedOn w:val="Normal"/>
+    <w:uiPriority w:val="34"/>
+    <w:qFormat/>
+    <w:rsid w:val="00B93F27"/>
+    <w:pPr>
+      <w:ind w:left="720"/>
+      <w:contextualSpacing/>
+    </w:pPr>
+  </w:style>
 </w:styles>
 </file>
 

</xml_diff>

<commit_message>
feat(surat-undangan): improve invitation letter module with enhanced routing and template
</commit_message>
<xml_diff>
--- a/src/templates/surat_templates/template_undangan.docx
+++ b/src/templates/surat_templates/template_undangan.docx
@@ -95,21 +95,17 @@
         <w:t>. Bapak/Ibu/</w:t>
       </w:r>
       <w:proofErr w:type="spellStart"/>
+      <w:proofErr w:type="gramStart"/>
       <w:r>
         <w:t>Saudara</w:t>
       </w:r>
       <w:proofErr w:type="spellEnd"/>
       <w:r>
-        <w:t>:</w:t>
-      </w:r>
-    </w:p>
-    <w:p>
-      <w:pPr>
-        <w:ind w:right="1111"/>
-        <w:jc w:val="left"/>
-      </w:pPr>
-      <w:r>
-        <w:t xml:space="preserve">{#list_tamu} </w:t>
+        <w:t>:{</w:t>
+      </w:r>
+      <w:proofErr w:type="gramEnd"/>
+      <w:r>
+        <w:t xml:space="preserve">#list_tamu} </w:t>
       </w:r>
     </w:p>
     <w:p>
@@ -123,16 +119,7 @@
         <w:jc w:val="left"/>
       </w:pPr>
       <w:r>
-        <w:t xml:space="preserve">{nama} </w:t>
-      </w:r>
-    </w:p>
-    <w:p>
-      <w:pPr>
-        <w:ind w:right="1111"/>
-        <w:jc w:val="left"/>
-      </w:pPr>
-      <w:r>
-        <w:t>{/</w:t>
+        <w:t>{nama} {/</w:t>
       </w:r>
       <w:proofErr w:type="spellStart"/>
       <w:r>
@@ -484,8 +471,8 @@
       </w:r>
     </w:p>
     <w:sectPr>
-      <w:headerReference w:type="default" r:id="rId7"/>
-      <w:footerReference w:type="default" r:id="rId8"/>
+      <w:headerReference w:type="default" r:id="rId8"/>
+      <w:footerReference w:type="default" r:id="rId9"/>
       <w:pgSz w:w="11906" w:h="16838"/>
       <w:pgMar w:top="1440" w:right="0" w:bottom="1440" w:left="1800" w:header="720" w:footer="720" w:gutter="0"/>
       <w:cols w:space="720"/>
@@ -1389,6 +1376,7 @@
   <w:style w:type="character" w:default="1" w:styleId="DefaultParagraphFont">
     <w:name w:val="Default Paragraph Font"/>
     <w:uiPriority w:val="1"/>
+    <w:semiHidden/>
     <w:unhideWhenUsed/>
   </w:style>
   <w:style w:type="table" w:default="1" w:styleId="TableNormal">
@@ -1791,4 +1779,16 @@
     </a:ext>
   </a:extLst>
 </a:theme>
+</file>
+
+<file path=customXml/item1.xml><?xml version="1.0" encoding="utf-8"?>
+<b:Sources xmlns:b="http://schemas.openxmlformats.org/officeDocument/2006/bibliography" xmlns="http://schemas.openxmlformats.org/officeDocument/2006/bibliography" SelectedStyle="\APASixthEditionOfficeOnline.xsl" StyleName="APA" Version="6"/>
+</file>
+
+<file path=customXml/itemProps1.xml><?xml version="1.0" encoding="utf-8"?>
+<ds:datastoreItem xmlns:ds="http://schemas.openxmlformats.org/officeDocument/2006/customXml" ds:itemID="{ECF7E08F-2479-4048-9ED9-DD7B95B85714}">
+  <ds:schemaRefs>
+    <ds:schemaRef ds:uri="http://schemas.openxmlformats.org/officeDocument/2006/bibliography"/>
+  </ds:schemaRefs>
+</ds:datastoreItem>
 </file>
</xml_diff>

<commit_message>
feat(undangan): improve template and recipient list handling
</commit_message>
<xml_diff>
--- a/src/templates/surat_templates/template_undangan.docx
+++ b/src/templates/surat_templates/template_undangan.docx
@@ -7,6 +7,15 @@
         <w:ind w:left="-5" w:right="1111"/>
         <w:jc w:val="left"/>
       </w:pPr>
+      <w:r>
+        <w:t>{#list_tamu}</w:t>
+      </w:r>
+    </w:p>
+    <w:p>
+      <w:pPr>
+        <w:ind w:left="-5" w:right="1111"/>
+        <w:jc w:val="left"/>
+      </w:pPr>
       <w:proofErr w:type="spellStart"/>
       <w:r>
         <w:t>Nomor</w:t>
@@ -77,83 +86,48 @@
       <w:pPr>
         <w:ind w:left="-5" w:right="1111"/>
         <w:jc w:val="left"/>
-      </w:pPr>
-      <w:proofErr w:type="spellStart"/>
-      <w:r>
-        <w:t>Kepada</w:t>
-      </w:r>
-      <w:proofErr w:type="spellEnd"/>
-      <w:r>
-        <w:t xml:space="preserve"> </w:t>
-      </w:r>
-      <w:proofErr w:type="spellStart"/>
-      <w:r>
-        <w:t>Yth</w:t>
-      </w:r>
-      <w:proofErr w:type="spellEnd"/>
-      <w:r>
-        <w:t>. Bapak/Ibu/</w:t>
-      </w:r>
-      <w:proofErr w:type="spellStart"/>
-      <w:proofErr w:type="gramStart"/>
-      <w:r>
-        <w:t>Saudara</w:t>
-      </w:r>
-      <w:proofErr w:type="spellEnd"/>
-      <w:r>
-        <w:t>:{</w:t>
-      </w:r>
-      <w:proofErr w:type="gramEnd"/>
-      <w:r>
-        <w:t xml:space="preserve">#list_tamu} </w:t>
-      </w:r>
-    </w:p>
-    <w:p>
-      <w:pPr>
-        <w:pStyle w:val="ListParagraph"/>
-        <w:numPr>
-          <w:ilvl w:val="0"/>
-          <w:numId w:val="3"/>
-        </w:numPr>
+        <w:rPr>
+          <w:lang w:val="de-DE"/>
+        </w:rPr>
+      </w:pPr>
+      <w:r>
+        <w:rPr>
+          <w:lang w:val="de-DE"/>
+        </w:rPr>
+        <w:t>Kepada Yth. {nama}</w:t>
+      </w:r>
+    </w:p>
+    <w:p>
+      <w:pPr>
         <w:ind w:right="1111"/>
         <w:jc w:val="left"/>
-      </w:pPr>
-      <w:r>
-        <w:t>{nama} {/</w:t>
-      </w:r>
-      <w:proofErr w:type="spellStart"/>
-      <w:r>
-        <w:t>list_tamu</w:t>
-      </w:r>
-      <w:proofErr w:type="spellEnd"/>
-      <w:r>
-        <w:t>}</w:t>
-      </w:r>
+        <w:rPr>
+          <w:lang w:val="de-DE"/>
+        </w:rPr>
+      </w:pPr>
     </w:p>
     <w:p>
       <w:pPr>
         <w:ind w:right="1111"/>
         <w:jc w:val="left"/>
-      </w:pPr>
-    </w:p>
-    <w:p>
-      <w:pPr>
-        <w:ind w:right="1111"/>
-        <w:jc w:val="left"/>
-      </w:pPr>
-      <w:r>
-        <w:t xml:space="preserve">di </w:t>
-      </w:r>
-      <w:proofErr w:type="spellStart"/>
-      <w:r>
-        <w:t>Tempat</w:t>
-      </w:r>
-      <w:proofErr w:type="spellEnd"/>
-    </w:p>
-    <w:p>
-      <w:pPr>
-        <w:ind w:left="-5" w:right="1111"/>
-        <w:jc w:val="left"/>
+        <w:rPr>
+          <w:lang w:val="de-DE"/>
+        </w:rPr>
+      </w:pPr>
+      <w:r>
+        <w:rPr>
+          <w:lang w:val="de-DE"/>
+        </w:rPr>
+        <w:t>di Tempat</w:t>
+      </w:r>
+    </w:p>
+    <w:p>
+      <w:pPr>
+        <w:ind w:left="-5" w:right="1111"/>
+        <w:jc w:val="left"/>
+        <w:rPr>
+          <w:lang w:val="de-DE"/>
+        </w:rPr>
       </w:pPr>
     </w:p>
     <w:p>
@@ -464,10 +438,101 @@
         </w:rPr>
       </w:pPr>
       <w:r>
-        <w:rPr>
-          <w:lang w:val="de-DE"/>
-        </w:rPr>
-        <w:t xml:space="preserve"> </w:t>
+        <w:t>{#showPageBreak}</w:t>
+      </w:r>
+    </w:p>
+    <w:p>
+      <w:pPr>
+        <w:ind w:left="-5" w:right="1111"/>
+        <w:jc w:val="left"/>
+      </w:pPr>
+    </w:p>
+    <w:p>
+      <w:pPr>
+        <w:ind w:left="-5" w:right="1111"/>
+        <w:jc w:val="left"/>
+      </w:pPr>
+    </w:p>
+    <w:p>
+      <w:pPr>
+        <w:ind w:left="-5" w:right="1111"/>
+        <w:jc w:val="left"/>
+      </w:pPr>
+    </w:p>
+    <w:p>
+      <w:pPr>
+        <w:ind w:left="-5" w:right="1111"/>
+        <w:jc w:val="left"/>
+      </w:pPr>
+    </w:p>
+    <w:p>
+      <w:pPr>
+        <w:ind w:left="-5" w:right="1111"/>
+        <w:jc w:val="left"/>
+      </w:pPr>
+    </w:p>
+    <w:p>
+      <w:pPr>
+        <w:ind w:left="-5" w:right="1111"/>
+        <w:jc w:val="left"/>
+      </w:pPr>
+    </w:p>
+    <w:p>
+      <w:pPr>
+        <w:ind w:left="-5" w:right="1111"/>
+        <w:jc w:val="left"/>
+      </w:pPr>
+    </w:p>
+    <w:p>
+      <w:pPr>
+        <w:ind w:left="-5" w:right="1111"/>
+        <w:jc w:val="left"/>
+      </w:pPr>
+    </w:p>
+    <w:p>
+      <w:pPr>
+        <w:ind w:left="-5" w:right="1111"/>
+        <w:jc w:val="left"/>
+      </w:pPr>
+    </w:p>
+    <w:p>
+      <w:pPr>
+        <w:ind w:left="-5" w:right="1111"/>
+        <w:jc w:val="left"/>
+      </w:pPr>
+    </w:p>
+    <w:p>
+      <w:pPr>
+        <w:ind w:left="-5" w:right="1111"/>
+        <w:jc w:val="left"/>
+      </w:pPr>
+    </w:p>
+    <w:p>
+      <w:pPr>
+        <w:ind w:left="-5" w:right="1111"/>
+        <w:jc w:val="left"/>
+        <w:rPr>
+          <w:lang w:val="de-DE"/>
+        </w:rPr>
+      </w:pPr>
+      <w:r>
+        <w:t>{/</w:t>
+      </w:r>
+      <w:proofErr w:type="spellStart"/>
+      <w:r>
+        <w:t>showPageBreak</w:t>
+      </w:r>
+      <w:proofErr w:type="spellEnd"/>
+      <w:r>
+        <w:t>} {/</w:t>
+      </w:r>
+      <w:proofErr w:type="spellStart"/>
+      <w:r>
+        <w:t>list_tamu</w:t>
+      </w:r>
+      <w:proofErr w:type="spellEnd"/>
+      <w:r>
+        <w:t>}</w:t>
       </w:r>
     </w:p>
     <w:sectPr>

</xml_diff>

<commit_message>
docs(templates): update invitation letter template with position field
</commit_message>
<xml_diff>
--- a/src/templates/surat_templates/template_undangan.docx
+++ b/src/templates/surat_templates/template_undangan.docx
@@ -94,7 +94,34 @@
         <w:rPr>
           <w:lang w:val="de-DE"/>
         </w:rPr>
-        <w:t>Kepada Yth. {nama}</w:t>
+        <w:t xml:space="preserve">Kepada Yth. </w:t>
+      </w:r>
+      <w:r>
+        <w:rPr>
+          <w:b/>
+          <w:bCs/>
+          <w:lang w:val="de-DE"/>
+        </w:rPr>
+        <w:t>{nama}</w:t>
+      </w:r>
+    </w:p>
+    <w:p>
+      <w:pPr>
+        <w:ind w:left="-5" w:right="1111"/>
+        <w:jc w:val="left"/>
+        <w:rPr>
+          <w:b/>
+          <w:bCs/>
+          <w:lang w:val="de-DE"/>
+        </w:rPr>
+      </w:pPr>
+      <w:r>
+        <w:rPr>
+          <w:b/>
+          <w:bCs/>
+          <w:lang w:val="de-DE"/>
+        </w:rPr>
+        <w:t>{jabatan}</w:t>
       </w:r>
     </w:p>
     <w:p>
@@ -479,13 +506,7 @@
     </w:p>
     <w:p>
       <w:pPr>
-        <w:ind w:left="-5" w:right="1111"/>
-        <w:jc w:val="left"/>
-      </w:pPr>
-    </w:p>
-    <w:p>
-      <w:pPr>
-        <w:ind w:left="-5" w:right="1111"/>
+        <w:ind w:left="0" w:right="1111" w:firstLine="0"/>
         <w:jc w:val="left"/>
       </w:pPr>
     </w:p>

</xml_diff>